<commit_message>
Fixed slight typo in conclusion of initial example
</commit_message>
<xml_diff>
--- a/Course_Notes/Chapter_13_Random_events_and_incomplete_information.docx
+++ b/Course_Notes/Chapter_13_Random_events_and_incomplete_information.docx
@@ -2,7 +2,7 @@
 <file path=word/document.xml><?xml version="1.0" encoding="utf-8"?>
 <w:document xmlns:w="http://schemas.openxmlformats.org/wordprocessingml/2006/main" xmlns:m="http://schemas.openxmlformats.org/officeDocument/2006/math" xmlns:r="http://schemas.openxmlformats.org/officeDocument/2006/relationships" xmlns:o="urn:schemas-microsoft-com:office:office" xmlns:v="urn:schemas-microsoft-com:vml" xmlns:w10="urn:schemas-microsoft-com:office:word" xmlns:a="http://schemas.openxmlformats.org/drawingml/2006/main" xmlns:pic="http://schemas.openxmlformats.org/drawingml/2006/picture" xmlns:wp="http://schemas.openxmlformats.org/drawingml/2006/wordprocessingDrawing">
   <w:body>
-    <w:bookmarkStart w:id="21" w:name="or-3-chapter-13---random-events-and-incomplete-information"/>
+    <w:bookmarkStart w:id="or-3-chapter-13---random-events-and-incomplete-information" w:name="or-3-chapter-13---random-events-and-incomplete-information"/>
     <w:p>
       <w:pPr>
         <w:pStyle w:val="Heading1"/>
@@ -11,8 +11,8 @@
         <w:t xml:space="preserve">OR 3: Chapter 13 - Random events and incomplete information</w:t>
       </w:r>
     </w:p>
-    <w:bookmarkEnd w:id="21"/>
-    <w:bookmarkStart w:id="22" w:name="recap"/>
+    <w:bookmarkEnd w:id="or-3-chapter-13---random-events-and-incomplete-information"/>
+    <w:bookmarkStart w:id="recap" w:name="recap"/>
     <w:p>
       <w:pPr>
         <w:pStyle w:val="Heading2"/>
@@ -21,7 +21,7 @@
         <w:t xml:space="preserve">Recap</w:t>
       </w:r>
     </w:p>
-    <w:bookmarkEnd w:id="22"/>
+    <w:bookmarkEnd w:id="recap"/>
     <w:p>
       <w:r>
         <w:t xml:space="preserve">In the</w:t>
@@ -29,10 +29,10 @@
       <w:r>
         <w:t xml:space="preserve"> </w:t>
       </w:r>
-      <w:hyperlink r:id="rId23">
+      <w:hyperlink r:id="link0">
         <w:r>
           <w:rPr>
-            <w:rStyle w:val="Link"/>
+            <w:rStyle w:val="Hyperlink"/>
           </w:rPr>
           <w:t xml:space="preserve">previous chapter</w:t>
         </w:r>
@@ -68,7 +68,7 @@
         <w:t xml:space="preserve">In this chapter we will take a look at how to model games with incomplete information and random events.</w:t>
       </w:r>
     </w:p>
-    <w:bookmarkStart w:id="24" w:name="representing-incomplete-information-in-extensive-form-games"/>
+    <w:bookmarkStart w:id="representing-incomplete-information-in-extensive-form-games" w:name="representing-incomplete-information-in-extensive-form-games"/>
     <w:p>
       <w:pPr>
         <w:pStyle w:val="Heading2"/>
@@ -77,7 +77,7 @@
         <w:t xml:space="preserve">Representing incomplete information in extensive form games</w:t>
       </w:r>
     </w:p>
-    <w:bookmarkEnd w:id="24"/>
+    <w:bookmarkEnd w:id="representing-incomplete-information-in-extensive-form-games"/>
     <w:p>
       <w:r>
         <w:t xml:space="preserve">Game with incomplete information represent situations where the players do not possess exact knowledge of the environment. This is represented by associating probabilities to various states. We show this on game trees using red circles to represent decisions made by "nature" where we can consider "nature" as a player although not a strategic one.</w:t>
@@ -96,10 +96,10 @@
       <w:r>
         <w:t xml:space="preserve"> </w:t>
       </w:r>
-      <w:hyperlink r:id="rId25">
+      <w:hyperlink r:id="link1">
         <w:r>
           <w:rPr>
-            <w:rStyle w:val="Link"/>
+            <w:rStyle w:val="Hyperlink"/>
           </w:rPr>
           <w:t xml:space="preserve">Chapter 1</w:t>
         </w:r>
@@ -128,7 +128,7 @@
                     </pic:cNvPicPr>
                   </pic:nvPicPr>
                   <pic:blipFill>
-                    <a:blip r:embed="rId26"/>
+                    <a:blip r:embed="image1"/>
                     <a:stretch>
                       <a:fillRect/>
                     </a:stretch>
@@ -357,7 +357,7 @@
                     </pic:cNvPicPr>
                   </pic:nvPicPr>
                   <pic:blipFill>
-                    <a:blip r:embed="rId27"/>
+                    <a:blip r:embed="image2"/>
                     <a:stretch>
                       <a:fillRect/>
                     </a:stretch>
@@ -399,10 +399,10 @@
       <w:r>
         <w:t xml:space="preserve"> </w:t>
       </w:r>
-      <w:hyperlink r:id="rId28">
+      <w:hyperlink r:id="link2">
         <w:r>
           <w:rPr>
-            <w:rStyle w:val="Link"/>
+            <w:rStyle w:val="Hyperlink"/>
           </w:rPr>
           <w:t xml:space="preserve">Chapter 8</w:t>
         </w:r>
@@ -543,6 +543,7 @@
       </w:r>
     </w:p>
     <w:p>
+      <w:br/>
       <m:oMathPara>
         <m:oMathParaPr>
           <m:jc m:val="center"/>
@@ -819,6 +820,7 @@
           </m:d>
         </m:oMath>
       </m:oMathPara>
+      <w:br/>
     </w:p>
     <w:p>
       <w:r>
@@ -979,6 +981,7 @@
       </w:r>
     </w:p>
     <w:p>
+      <w:br/>
       <m:oMathPara>
         <m:oMathParaPr>
           <m:jc m:val="center"/>
@@ -1183,6 +1186,7 @@
           </m:m>
         </m:oMath>
       </m:oMathPara>
+      <w:br/>
     </w:p>
     <w:p>
       <w:r>
@@ -1232,23 +1236,23 @@
         </m:r>
         <m:r>
           <m:rPr/>
+          <m:t>1</m:t>
+        </m:r>
+        <m:r>
+          <m:rPr/>
+          <m:t>/</m:t>
+        </m:r>
+        <m:r>
+          <m:rPr/>
+          <m:t>3</m:t>
+        </m:r>
+        <m:r>
+          <m:rPr/>
+          <m:t>,</m:t>
+        </m:r>
+        <m:r>
+          <m:rPr/>
           <m:t>2</m:t>
-        </m:r>
-        <m:r>
-          <m:rPr/>
-          <m:t>/</m:t>
-        </m:r>
-        <m:r>
-          <m:rPr/>
-          <m:t>3</m:t>
-        </m:r>
-        <m:r>
-          <m:rPr/>
-          <m:t>,</m:t>
-        </m:r>
-        <m:r>
-          <m:rPr/>
-          <m:t>1</m:t>
         </m:r>
         <m:r>
           <m:rPr/>
@@ -1355,7 +1359,7 @@
         <w:t xml:space="preserve">if the card is low.</w:t>
       </w:r>
     </w:p>
-    <w:bookmarkStart w:id="29" w:name="utilities"/>
+    <w:bookmarkStart w:id="utilities" w:name="utilities"/>
     <w:p>
       <w:pPr>
         <w:pStyle w:val="Heading2"/>
@@ -1364,7 +1368,7 @@
         <w:t xml:space="preserve">Utilities</w:t>
       </w:r>
     </w:p>
-    <w:bookmarkEnd w:id="29"/>
+    <w:bookmarkEnd w:id="utilities"/>
     <w:p>
       <w:r>
         <w:t xml:space="preserve">When considering games with uncertainty it is particularly relevant to consider some basic utility theory. Consider the following game shown</w:t>
@@ -1390,7 +1394,7 @@
                     </pic:cNvPicPr>
                   </pic:nvPicPr>
                   <pic:blipFill>
-                    <a:blip r:embed="rId30"/>
+                    <a:blip r:embed="image3"/>
                     <a:stretch>
                       <a:fillRect/>
                     </a:stretch>
@@ -1513,7 +1517,7 @@
                     </pic:cNvPicPr>
                   </pic:nvPicPr>
                   <pic:blipFill>
-                    <a:blip r:embed="rId31"/>
+                    <a:blip r:embed="image4"/>
                     <a:stretch>
                       <a:fillRect/>
                     </a:stretch>
@@ -1587,7 +1591,7 @@
         <w:t xml:space="preserve">as the utility function in the coin flip game we see that the analytical solution would indeed be to not flip. We will now take a look at this in a bit more detail with a well known game.</w:t>
       </w:r>
     </w:p>
-    <w:bookmarkStart w:id="32" w:name="principal-agent-game"/>
+    <w:bookmarkStart w:id="principal-agent-game" w:name="principal-agent-game"/>
     <w:p>
       <w:pPr>
         <w:pStyle w:val="Heading2"/>
@@ -1596,7 +1600,7 @@
         <w:t xml:space="preserve">Principal agent game</w:t>
       </w:r>
     </w:p>
-    <w:bookmarkEnd w:id="32"/>
+    <w:bookmarkEnd w:id="principal-agent-game"/>
     <w:p>
       <w:r>
         <w:t xml:space="preserve">Consider a game with two players. The first player is an employer and the second a potential employee. The employer must decide on two parameters:</w:t>
@@ -2060,7 +2064,7 @@
                     </pic:cNvPicPr>
                   </pic:nvPicPr>
                   <pic:blipFill>
-                    <a:blip r:embed="rId33"/>
+                    <a:blip r:embed="image5"/>
                     <a:stretch>
                       <a:fillRect/>
                     </a:stretch>
@@ -2196,7 +2200,7 @@
                     </pic:cNvPicPr>
                   </pic:nvPicPr>
                   <pic:blipFill>
-                    <a:blip r:embed="rId34"/>
+                    <a:blip r:embed="image6"/>
                     <a:stretch>
                       <a:fillRect/>
                     </a:stretch>
@@ -2263,6 +2267,7 @@
       </w:r>
     </w:p>
     <w:p>
+      <w:br/>
       <m:oMathPara>
         <m:oMathParaPr>
           <m:jc m:val="center"/>
@@ -2373,6 +2378,7 @@
           </m:sSup>
         </m:oMath>
       </m:oMathPara>
+      <w:br/>
     </w:p>
     <w:p>
       <w:r>
@@ -2429,6 +2435,7 @@
       </w:r>
     </w:p>
     <w:p>
+      <w:br/>
       <m:oMathPara>
         <m:oMathParaPr>
           <m:jc m:val="center"/>
@@ -2529,6 +2536,7 @@
           </m:r>
         </m:oMath>
       </m:oMathPara>
+      <w:br/>
     </w:p>
     <w:p>
       <w:r>
@@ -2559,6 +2567,7 @@
       </w:r>
     </w:p>
     <w:p>
+      <w:br/>
       <m:oMathPara>
         <m:oMathParaPr>
           <m:jc m:val="center"/>
@@ -2659,6 +2668,7 @@
           </m:r>
         </m:oMath>
       </m:oMathPara>
+      <w:br/>
     </w:p>
     <w:p>
       <w:r>
@@ -2666,6 +2676,7 @@
       </w:r>
     </w:p>
     <w:p>
+      <w:br/>
       <m:oMathPara>
         <m:oMathParaPr>
           <m:jc m:val="center"/>
@@ -2695,6 +2706,7 @@
           </m:r>
         </m:oMath>
       </m:oMathPara>
+      <w:br/>
     </w:p>
     <w:p>
       <w:r>
@@ -2892,14 +2904,9 @@
 </w:document>
 </file>
 
-<file path=word/footnotes.xml><?xml version="1.0" encoding="utf-8"?>
-<w:footnotes xmlns:w="http://schemas.openxmlformats.org/wordprocessingml/2006/main" xmlns:m="http://schemas.openxmlformats.org/officeDocument/2006/math" xmlns:r="http://schemas.openxmlformats.org/officeDocument/2006/relationships" xmlns:o="urn:schemas-microsoft-com:office:office" xmlns:v="urn:schemas-microsoft-com:vml" xmlns:w10="urn:schemas-microsoft-com:office:word" xmlns:a="http://schemas.openxmlformats.org/drawingml/2006/main" xmlns:pic="http://schemas.openxmlformats.org/drawingml/2006/picture" xmlns:wp="http://schemas.openxmlformats.org/drawingml/2006/wordprocessingDrawing"/>
-</file>
-
 <file path=word/numbering.xml><?xml version="1.0" encoding="utf-8"?>
 <w:numbering xmlns:w="http://schemas.openxmlformats.org/wordprocessingml/2006/main">
   <w:abstractNum w:abstractNumId="0">
-    <w:nsid w:val="2f0dbd5b"/>
     <w:multiLevelType w:val="multilevel"/>
     <w:lvl w:ilvl="0">
       <w:numFmt w:val="bullet"/>
@@ -2980,7 +2987,6 @@
     </w:lvl>
   </w:abstractNum>
   <w:abstractNum w:abstractNumId="2">
-    <w:nsid w:val="dee74345"/>
     <w:multiLevelType w:val="multilevel"/>
     <w:lvl w:ilvl="0">
       <w:numFmt w:val="bullet"/>
@@ -3334,8 +3340,8 @@
       <w:i/>
     </w:rPr>
   </w:style>
-  <w:style w:type="paragraph" w:styleId="ImageCaption">
-    <w:name w:val="Image Caption"/>
+  <w:style w:type="paragraph" w:styleId="PictureCaption">
+    <w:name w:val="Picture Caption"/>
     <w:basedOn w:val="Normal"/>
     <w:link w:val="BodyTextChar"/>
     <w:pPr>
@@ -3358,15 +3364,15 @@
       <w:sz w:val="22"/>
     </w:rPr>
   </w:style>
-  <w:style w:type="character" w:customStyle="1" w:styleId="FootnoteRef">
-    <w:name w:val="Footnote Ref"/>
+  <w:style w:type="character" w:customStyle="1" w:styleId="FootnoteReference">
+    <w:name w:val="Footnote Reference"/>
     <w:basedOn w:val="BodyTextChar"/>
     <w:rPr>
       <w:vertAlign w:val="superscript"/>
     </w:rPr>
   </w:style>
-  <w:style w:type="character" w:customStyle="1" w:styleId="Link">
-    <w:name w:val="Link"/>
+  <w:style w:type="character" w:customStyle="1" w:styleId="Hyperlink">
+    <w:name w:val="Hyperlink"/>
     <w:basedOn w:val="BodyTextChar"/>
     <w:rPr>
       <w:color w:val="4F81BD" w:themeColor="accent1"/>

</xml_diff>

<commit_message>
Fixed typo in principa agent game
</commit_message>
<xml_diff>
--- a/Course_Notes/Chapter_13_Random_events_and_incomplete_information.docx
+++ b/Course_Notes/Chapter_13_Random_events_and_incomplete_information.docx
@@ -2,7 +2,7 @@
 <file path=word/document.xml><?xml version="1.0" encoding="utf-8"?>
 <w:document xmlns:w="http://schemas.openxmlformats.org/wordprocessingml/2006/main" xmlns:m="http://schemas.openxmlformats.org/officeDocument/2006/math" xmlns:r="http://schemas.openxmlformats.org/officeDocument/2006/relationships" xmlns:o="urn:schemas-microsoft-com:office:office" xmlns:v="urn:schemas-microsoft-com:vml" xmlns:w10="urn:schemas-microsoft-com:office:word" xmlns:a="http://schemas.openxmlformats.org/drawingml/2006/main" xmlns:pic="http://schemas.openxmlformats.org/drawingml/2006/picture" xmlns:wp="http://schemas.openxmlformats.org/drawingml/2006/wordprocessingDrawing">
   <w:body>
-    <w:bookmarkStart w:id="or-3-chapter-13---random-events-and-incomplete-information" w:name="or-3-chapter-13---random-events-and-incomplete-information"/>
+    <w:bookmarkStart w:id="21" w:name="or-3-chapter-13---random-events-and-incomplete-information"/>
     <w:p>
       <w:pPr>
         <w:pStyle w:val="Heading1"/>
@@ -11,8 +11,8 @@
         <w:t xml:space="preserve">OR 3: Chapter 13 - Random events and incomplete information</w:t>
       </w:r>
     </w:p>
-    <w:bookmarkEnd w:id="or-3-chapter-13---random-events-and-incomplete-information"/>
-    <w:bookmarkStart w:id="recap" w:name="recap"/>
+    <w:bookmarkEnd w:id="21"/>
+    <w:bookmarkStart w:id="22" w:name="recap"/>
     <w:p>
       <w:pPr>
         <w:pStyle w:val="Heading2"/>
@@ -21,7 +21,7 @@
         <w:t xml:space="preserve">Recap</w:t>
       </w:r>
     </w:p>
-    <w:bookmarkEnd w:id="recap"/>
+    <w:bookmarkEnd w:id="22"/>
     <w:p>
       <w:r>
         <w:t xml:space="preserve">In the</w:t>
@@ -29,10 +29,10 @@
       <w:r>
         <w:t xml:space="preserve"> </w:t>
       </w:r>
-      <w:hyperlink r:id="link0">
+      <w:hyperlink r:id="rId23">
         <w:r>
           <w:rPr>
-            <w:rStyle w:val="Hyperlink"/>
+            <w:rStyle w:val="Link"/>
           </w:rPr>
           <w:t xml:space="preserve">previous chapter</w:t>
         </w:r>
@@ -43,6 +43,7 @@
     </w:p>
     <w:p>
       <w:pPr>
+        <w:pStyle w:val="Compact"/>
         <w:numPr>
           <w:numId w:val="2"/>
           <w:ilvl w:val="0"/>
@@ -54,6 +55,7 @@
     </w:p>
     <w:p>
       <w:pPr>
+        <w:pStyle w:val="Compact"/>
         <w:numPr>
           <w:numId w:val="2"/>
           <w:ilvl w:val="0"/>
@@ -68,7 +70,7 @@
         <w:t xml:space="preserve">In this chapter we will take a look at how to model games with incomplete information and random events.</w:t>
       </w:r>
     </w:p>
-    <w:bookmarkStart w:id="representing-incomplete-information-in-extensive-form-games" w:name="representing-incomplete-information-in-extensive-form-games"/>
+    <w:bookmarkStart w:id="24" w:name="representing-incomplete-information-in-extensive-form-games"/>
     <w:p>
       <w:pPr>
         <w:pStyle w:val="Heading2"/>
@@ -77,7 +79,7 @@
         <w:t xml:space="preserve">Representing incomplete information in extensive form games</w:t>
       </w:r>
     </w:p>
-    <w:bookmarkEnd w:id="representing-incomplete-information-in-extensive-form-games"/>
+    <w:bookmarkEnd w:id="24"/>
     <w:p>
       <w:r>
         <w:t xml:space="preserve">Game with incomplete information represent situations where the players do not possess exact knowledge of the environment. This is represented by associating probabilities to various states. We show this on game trees using red circles to represent decisions made by "nature" where we can consider "nature" as a player although not a strategic one.</w:t>
@@ -96,10 +98,10 @@
       <w:r>
         <w:t xml:space="preserve"> </w:t>
       </w:r>
-      <w:hyperlink r:id="link1">
+      <w:hyperlink r:id="rId25">
         <w:r>
           <w:rPr>
-            <w:rStyle w:val="Hyperlink"/>
+            <w:rStyle w:val="Link"/>
           </w:rPr>
           <w:t xml:space="preserve">Chapter 1</w:t>
         </w:r>
@@ -128,7 +130,7 @@
                     </pic:cNvPicPr>
                   </pic:nvPicPr>
                   <pic:blipFill>
-                    <a:blip r:embed="image1"/>
+                    <a:blip r:embed="rId26"/>
                     <a:stretch>
                       <a:fillRect/>
                     </a:stretch>
@@ -357,7 +359,7 @@
                     </pic:cNvPicPr>
                   </pic:nvPicPr>
                   <pic:blipFill>
-                    <a:blip r:embed="image2"/>
+                    <a:blip r:embed="rId27"/>
                     <a:stretch>
                       <a:fillRect/>
                     </a:stretch>
@@ -399,10 +401,10 @@
       <w:r>
         <w:t xml:space="preserve"> </w:t>
       </w:r>
-      <w:hyperlink r:id="link2">
+      <w:hyperlink r:id="rId28">
         <w:r>
           <w:rPr>
-            <w:rStyle w:val="Hyperlink"/>
+            <w:rStyle w:val="Link"/>
           </w:rPr>
           <w:t xml:space="preserve">Chapter 8</w:t>
         </w:r>
@@ -543,7 +545,6 @@
       </w:r>
     </w:p>
     <w:p>
-      <w:br/>
       <m:oMathPara>
         <m:oMathParaPr>
           <m:jc m:val="center"/>
@@ -820,7 +821,6 @@
           </m:d>
         </m:oMath>
       </m:oMathPara>
-      <w:br/>
     </w:p>
     <w:p>
       <w:r>
@@ -981,7 +981,6 @@
       </w:r>
     </w:p>
     <w:p>
-      <w:br/>
       <m:oMathPara>
         <m:oMathParaPr>
           <m:jc m:val="center"/>
@@ -1186,7 +1185,6 @@
           </m:m>
         </m:oMath>
       </m:oMathPara>
-      <w:br/>
     </w:p>
     <w:p>
       <w:r>
@@ -1359,7 +1357,7 @@
         <w:t xml:space="preserve">if the card is low.</w:t>
       </w:r>
     </w:p>
-    <w:bookmarkStart w:id="utilities" w:name="utilities"/>
+    <w:bookmarkStart w:id="29" w:name="utilities"/>
     <w:p>
       <w:pPr>
         <w:pStyle w:val="Heading2"/>
@@ -1368,7 +1366,7 @@
         <w:t xml:space="preserve">Utilities</w:t>
       </w:r>
     </w:p>
-    <w:bookmarkEnd w:id="utilities"/>
+    <w:bookmarkEnd w:id="29"/>
     <w:p>
       <w:r>
         <w:t xml:space="preserve">When considering games with uncertainty it is particularly relevant to consider some basic utility theory. Consider the following game shown</w:t>
@@ -1394,7 +1392,7 @@
                     </pic:cNvPicPr>
                   </pic:nvPicPr>
                   <pic:blipFill>
-                    <a:blip r:embed="image3"/>
+                    <a:blip r:embed="rId30"/>
                     <a:stretch>
                       <a:fillRect/>
                     </a:stretch>
@@ -1461,6 +1459,7 @@
     </w:p>
     <w:p>
       <w:pPr>
+        <w:pStyle w:val="Compact"/>
         <w:numPr>
           <w:numId w:val="3"/>
           <w:ilvl w:val="0"/>
@@ -1472,6 +1471,7 @@
     </w:p>
     <w:p>
       <w:pPr>
+        <w:pStyle w:val="Compact"/>
         <w:numPr>
           <w:numId w:val="3"/>
           <w:ilvl w:val="0"/>
@@ -1483,6 +1483,7 @@
     </w:p>
     <w:p>
       <w:pPr>
+        <w:pStyle w:val="Compact"/>
         <w:numPr>
           <w:numId w:val="3"/>
           <w:ilvl w:val="0"/>
@@ -1517,7 +1518,7 @@
                     </pic:cNvPicPr>
                   </pic:nvPicPr>
                   <pic:blipFill>
-                    <a:blip r:embed="image4"/>
+                    <a:blip r:embed="rId31"/>
                     <a:stretch>
                       <a:fillRect/>
                     </a:stretch>
@@ -1591,7 +1592,7 @@
         <w:t xml:space="preserve">as the utility function in the coin flip game we see that the analytical solution would indeed be to not flip. We will now take a look at this in a bit more detail with a well known game.</w:t>
       </w:r>
     </w:p>
-    <w:bookmarkStart w:id="principal-agent-game" w:name="principal-agent-game"/>
+    <w:bookmarkStart w:id="32" w:name="principal-agent-game"/>
     <w:p>
       <w:pPr>
         <w:pStyle w:val="Heading2"/>
@@ -1600,7 +1601,7 @@
         <w:t xml:space="preserve">Principal agent game</w:t>
       </w:r>
     </w:p>
-    <w:bookmarkEnd w:id="principal-agent-game"/>
+    <w:bookmarkEnd w:id="32"/>
     <w:p>
       <w:r>
         <w:t xml:space="preserve">Consider a game with two players. The first player is an employer and the second a potential employee. The employer must decide on two parameters:</w:t>
@@ -1608,6 +1609,7 @@
     </w:p>
     <w:p>
       <w:pPr>
+        <w:pStyle w:val="Compact"/>
         <w:numPr>
           <w:numId w:val="4"/>
           <w:ilvl w:val="0"/>
@@ -1631,6 +1633,7 @@
     </w:p>
     <w:p>
       <w:pPr>
+        <w:pStyle w:val="Compact"/>
         <w:numPr>
           <w:numId w:val="4"/>
           <w:ilvl w:val="0"/>
@@ -1659,6 +1662,7 @@
     </w:p>
     <w:p>
       <w:pPr>
+        <w:pStyle w:val="Compact"/>
         <w:numPr>
           <w:numId w:val="5"/>
           <w:ilvl w:val="0"/>
@@ -1670,6 +1674,7 @@
     </w:p>
     <w:p>
       <w:pPr>
+        <w:pStyle w:val="Compact"/>
         <w:numPr>
           <w:numId w:val="5"/>
           <w:ilvl w:val="0"/>
@@ -1686,6 +1691,7 @@
     </w:p>
     <w:p>
       <w:pPr>
+        <w:pStyle w:val="Compact"/>
         <w:numPr>
           <w:numId w:val="6"/>
           <w:ilvl w:val="0"/>
@@ -1717,6 +1723,7 @@
     </w:p>
     <w:p>
       <w:pPr>
+        <w:pStyle w:val="Compact"/>
         <w:numPr>
           <w:numId w:val="6"/>
           <w:ilvl w:val="0"/>
@@ -1733,6 +1740,7 @@
     </w:p>
     <w:p>
       <w:pPr>
+        <w:pStyle w:val="Compact"/>
         <w:numPr>
           <w:numId w:val="7"/>
           <w:ilvl w:val="0"/>
@@ -1744,6 +1752,7 @@
     </w:p>
     <w:p>
       <w:pPr>
+        <w:pStyle w:val="Compact"/>
         <w:numPr>
           <w:numId w:val="7"/>
           <w:ilvl w:val="0"/>
@@ -1767,6 +1776,7 @@
     </w:p>
     <w:p>
       <w:pPr>
+        <w:pStyle w:val="Compact"/>
         <w:numPr>
           <w:numId w:val="7"/>
           <w:ilvl w:val="0"/>
@@ -1795,17 +1805,19 @@
     </w:p>
     <w:p>
       <w:pPr>
+        <w:pStyle w:val="Compact"/>
         <w:numPr>
           <w:numId w:val="8"/>
           <w:ilvl w:val="0"/>
         </w:numPr>
       </w:pPr>
       <w:r>
-        <w:t xml:space="preserve">If the job offer is not accepted: 0;</w:t>
-      </w:r>
-    </w:p>
-    <w:p>
-      <w:pPr>
+        <w:t xml:space="preserve">If the job offer is not accepted: 1;</w:t>
+      </w:r>
+    </w:p>
+    <w:p>
+      <w:pPr>
+        <w:pStyle w:val="Compact"/>
         <w:numPr>
           <w:numId w:val="8"/>
           <w:ilvl w:val="0"/>
@@ -1848,6 +1860,7 @@
     </w:p>
     <w:p>
       <w:pPr>
+        <w:pStyle w:val="Compact"/>
         <w:numPr>
           <w:numId w:val="8"/>
           <w:ilvl w:val="0"/>
@@ -1902,6 +1915,7 @@
     </w:p>
     <w:p>
       <w:pPr>
+        <w:pStyle w:val="Compact"/>
         <w:numPr>
           <w:numId w:val="8"/>
           <w:ilvl w:val="0"/>
@@ -2064,7 +2078,7 @@
                     </pic:cNvPicPr>
                   </pic:nvPicPr>
                   <pic:blipFill>
-                    <a:blip r:embed="image5"/>
+                    <a:blip r:embed="rId33"/>
                     <a:stretch>
                       <a:fillRect/>
                     </a:stretch>
@@ -2200,7 +2214,7 @@
                     </pic:cNvPicPr>
                   </pic:nvPicPr>
                   <pic:blipFill>
-                    <a:blip r:embed="image6"/>
+                    <a:blip r:embed="rId34"/>
                     <a:stretch>
                       <a:fillRect/>
                     </a:stretch>
@@ -2267,7 +2281,6 @@
       </w:r>
     </w:p>
     <w:p>
-      <w:br/>
       <m:oMathPara>
         <m:oMathParaPr>
           <m:jc m:val="center"/>
@@ -2378,7 +2391,6 @@
           </m:sSup>
         </m:oMath>
       </m:oMathPara>
-      <w:br/>
     </w:p>
     <w:p>
       <w:r>
@@ -2435,7 +2447,6 @@
       </w:r>
     </w:p>
     <w:p>
-      <w:br/>
       <m:oMathPara>
         <m:oMathParaPr>
           <m:jc m:val="center"/>
@@ -2536,7 +2547,6 @@
           </m:r>
         </m:oMath>
       </m:oMathPara>
-      <w:br/>
     </w:p>
     <w:p>
       <w:r>
@@ -2567,7 +2577,6 @@
       </w:r>
     </w:p>
     <w:p>
-      <w:br/>
       <m:oMathPara>
         <m:oMathParaPr>
           <m:jc m:val="center"/>
@@ -2668,7 +2677,6 @@
           </m:r>
         </m:oMath>
       </m:oMathPara>
-      <w:br/>
     </w:p>
     <w:p>
       <w:r>
@@ -2676,7 +2684,6 @@
       </w:r>
     </w:p>
     <w:p>
-      <w:br/>
       <m:oMathPara>
         <m:oMathParaPr>
           <m:jc m:val="center"/>
@@ -2706,7 +2713,6 @@
           </m:r>
         </m:oMath>
       </m:oMathPara>
-      <w:br/>
     </w:p>
     <w:p>
       <w:r>
@@ -2796,6 +2802,7 @@
     </w:p>
     <w:p>
       <w:pPr>
+        <w:pStyle w:val="Compact"/>
         <w:numPr>
           <w:numId w:val="9"/>
           <w:ilvl w:val="0"/>
@@ -2874,6 +2881,7 @@
     </w:p>
     <w:p>
       <w:pPr>
+        <w:pStyle w:val="Compact"/>
         <w:numPr>
           <w:numId w:val="9"/>
           <w:ilvl w:val="0"/>
@@ -2902,11 +2910,16 @@
     </w:p>
   </w:body>
 </w:document>
+</file>
+
+<file path=word/footnotes.xml><?xml version="1.0" encoding="utf-8"?>
+<w:footnotes xmlns:w="http://schemas.openxmlformats.org/wordprocessingml/2006/main" xmlns:m="http://schemas.openxmlformats.org/officeDocument/2006/math" xmlns:r="http://schemas.openxmlformats.org/officeDocument/2006/relationships" xmlns:o="urn:schemas-microsoft-com:office:office" xmlns:v="urn:schemas-microsoft-com:vml" xmlns:w10="urn:schemas-microsoft-com:office:word" xmlns:a="http://schemas.openxmlformats.org/drawingml/2006/main" xmlns:pic="http://schemas.openxmlformats.org/drawingml/2006/picture" xmlns:wp="http://schemas.openxmlformats.org/drawingml/2006/wordprocessingDrawing"/>
 </file>
 
 <file path=word/numbering.xml><?xml version="1.0" encoding="utf-8"?>
 <w:numbering xmlns:w="http://schemas.openxmlformats.org/wordprocessingml/2006/main">
   <w:abstractNum w:abstractNumId="0">
+    <w:nsid w:val="68276877"/>
     <w:multiLevelType w:val="multilevel"/>
     <w:lvl w:ilvl="0">
       <w:numFmt w:val="bullet"/>
@@ -2987,6 +3000,7 @@
     </w:lvl>
   </w:abstractNum>
   <w:abstractNum w:abstractNumId="2">
+    <w:nsid w:val="cbae2895"/>
     <w:multiLevelType w:val="multilevel"/>
     <w:lvl w:ilvl="0">
       <w:numFmt w:val="bullet"/>
@@ -3117,6 +3131,17 @@
   <w:style w:type="paragraph" w:default="1" w:styleId="Normal">
     <w:name w:val="Normal"/>
     <w:qFormat/>
+    <w:pPr>
+      <w:spacing w:before="180" w:after="180"/>
+    </w:pPr>
+  </w:style>
+  <w:style w:type="paragraph" w:styleId="Compact">
+    <w:name w:val="Compact"/>
+    <w:basedOn w:val="Normal"/>
+    <w:qFormat/>
+    <w:pPr>
+      <w:spacing w:before="36" w:after="36"/>
+    </w:pPr>
   </w:style>
   <w:style w:type="paragraph" w:styleId="Title">
     <w:name w:val="Title"/>
@@ -3284,6 +3309,14 @@
       <w:szCs w:val="20"/>
     </w:rPr>
   </w:style>
+  <w:style w:type="paragraph" w:styleId="FootnoteText">
+    <w:name w:val="Footnote Text"/>
+    <w:basedOn w:val="Normal"/>
+    <w:next w:val="FootnoteText"/>
+    <w:uiPriority w:val="9"/>
+    <w:unhideWhenUsed/>
+    <w:qFormat/>
+  </w:style>
   <w:style w:type="character" w:default="1" w:styleId="DefaultParagraphFont">
     <w:name w:val="Default Paragraph Font"/>
     <w:semiHidden/>
@@ -3340,8 +3373,8 @@
       <w:i/>
     </w:rPr>
   </w:style>
-  <w:style w:type="paragraph" w:styleId="PictureCaption">
-    <w:name w:val="Picture Caption"/>
+  <w:style w:type="paragraph" w:styleId="ImageCaption">
+    <w:name w:val="Image Caption"/>
     <w:basedOn w:val="Normal"/>
     <w:link w:val="BodyTextChar"/>
     <w:pPr>
@@ -3364,15 +3397,15 @@
       <w:sz w:val="22"/>
     </w:rPr>
   </w:style>
-  <w:style w:type="character" w:customStyle="1" w:styleId="FootnoteReference">
-    <w:name w:val="Footnote Reference"/>
+  <w:style w:type="character" w:customStyle="1" w:styleId="FootnoteRef">
+    <w:name w:val="Footnote Ref"/>
     <w:basedOn w:val="BodyTextChar"/>
     <w:rPr>
       <w:vertAlign w:val="superscript"/>
     </w:rPr>
   </w:style>
-  <w:style w:type="character" w:customStyle="1" w:styleId="Hyperlink">
-    <w:name w:val="Hyperlink"/>
+  <w:style w:type="character" w:customStyle="1" w:styleId="Link">
+    <w:name w:val="Link"/>
     <w:basedOn w:val="BodyTextChar"/>
     <w:rPr>
       <w:color w:val="4F81BD" w:themeColor="accent1"/>

</xml_diff>